<commit_message>
word doc proposal w/ Steven's changes
</commit_message>
<xml_diff>
--- a/proposal-word document.docx
+++ b/proposal-word document.docx
@@ -1,15 +1,25 @@
 
 <file path=word/document.xml><?xml version="1.0" encoding="utf-8"?>
-<w:document xmlns:wpc="http://schemas.microsoft.com/office/word/2010/wordprocessingCanvas" xmlns:cx="http://schemas.microsoft.com/office/drawing/2014/chartex" xmlns:cx1="http://schemas.microsoft.com/office/drawing/2015/9/8/chartex" xmlns:cx2="http://schemas.microsoft.com/office/drawing/2015/10/21/chartex" xmlns:cx3="http://schemas.microsoft.com/office/drawing/2016/5/9/chartex" xmlns:cx4="http://schemas.microsoft.com/office/drawing/2016/5/10/chartex" xmlns:cx5="http://schemas.microsoft.com/office/drawing/2016/5/11/chartex" xmlns:cx6="http://schemas.microsoft.com/office/drawing/2016/5/12/chartex" xmlns:cx7="http://schemas.microsoft.com/office/drawing/2016/5/13/chartex" xmlns:cx8="http://schemas.microsoft.com/office/drawing/2016/5/14/chartex" xmlns:mc="http://schemas.openxmlformats.org/markup-compatibility/2006" xmlns:aink="http://schemas.microsoft.com/office/drawing/2016/ink" xmlns:am3d="http://schemas.microsoft.com/office/drawing/2017/model3d" xmlns:o="urn:schemas-microsoft-com:office:office" xmlns:r="http://schemas.openxmlformats.org/officeDocument/2006/relationships" xmlns:m="http://schemas.openxmlformats.org/officeDocument/2006/math" xmlns:v="urn:schemas-microsoft-com:vml" xmlns:wp14="http://schemas.microsoft.com/office/word/2010/wordprocessingDrawing" xmlns:wp="http://schemas.openxmlformats.org/drawingml/2006/wordprocessingDrawing" xmlns:w10="urn:schemas-microsoft-com:office:word" xmlns:w="http://schemas.openxmlformats.org/wordprocessingml/2006/main" xmlns:w14="http://schemas.microsoft.com/office/word/2010/wordml" xmlns:w15="http://schemas.microsoft.com/office/word/2012/wordml" xmlns:w16cex="http://schemas.microsoft.com/office/word/2018/wordml/cex" xmlns:w16cid="http://schemas.microsoft.com/office/word/2016/wordml/cid" xmlns:w16="http://schemas.microsoft.com/office/word/2018/wordml" xmlns:w16sdtdh="http://schemas.microsoft.com/office/word/2020/wordml/sdtdatahash" xmlns:w16se="http://schemas.microsoft.com/office/word/2015/wordml/symex" xmlns:wpg="http://schemas.microsoft.com/office/word/2010/wordprocessingGroup" xmlns:wpi="http://schemas.microsoft.com/office/word/2010/wordprocessingInk" xmlns:wne="http://schemas.microsoft.com/office/word/2006/wordml" xmlns:wps="http://schemas.microsoft.com/office/word/2010/wordprocessingShape" mc:Ignorable="w14 w15 w16se w16cid w16 w16cex w16sdtdh wp14">
+<w:document xmlns:wpc="http://schemas.microsoft.com/office/word/2010/wordprocessingCanvas" xmlns:cx="http://schemas.microsoft.com/office/drawing/2014/chartex" xmlns:cx1="http://schemas.microsoft.com/office/drawing/2015/9/8/chartex" xmlns:cx2="http://schemas.microsoft.com/office/drawing/2015/10/21/chartex" xmlns:cx3="http://schemas.microsoft.com/office/drawing/2016/5/9/chartex" xmlns:cx4="http://schemas.microsoft.com/office/drawing/2016/5/10/chartex" xmlns:cx5="http://schemas.microsoft.com/office/drawing/2016/5/11/chartex" xmlns:cx6="http://schemas.microsoft.com/office/drawing/2016/5/12/chartex" xmlns:cx7="http://schemas.microsoft.com/office/drawing/2016/5/13/chartex" xmlns:cx8="http://schemas.microsoft.com/office/drawing/2016/5/14/chartex" xmlns:mc="http://schemas.openxmlformats.org/markup-compatibility/2006" xmlns:aink="http://schemas.microsoft.com/office/drawing/2016/ink" xmlns:am3d="http://schemas.microsoft.com/office/drawing/2017/model3d" xmlns:o="urn:schemas-microsoft-com:office:office" xmlns:r="http://schemas.openxmlformats.org/officeDocument/2006/relationships" xmlns:m="http://schemas.openxmlformats.org/officeDocument/2006/math" xmlns:v="urn:schemas-microsoft-com:vml" xmlns:wp14="http://schemas.microsoft.com/office/word/2010/wordprocessingDrawing" xmlns:wp="http://schemas.openxmlformats.org/drawingml/2006/wordprocessingDrawing" xmlns:w10="urn:schemas-microsoft-com:office:word" xmlns:w="http://schemas.openxmlformats.org/wordprocessingml/2006/main" xmlns:w14="http://schemas.microsoft.com/office/word/2010/wordml" xmlns:w15="http://schemas.microsoft.com/office/word/2012/wordml" xmlns:w16cex="http://schemas.microsoft.com/office/word/2018/wordml/cex" xmlns:w16cid="http://schemas.microsoft.com/office/word/2016/wordml/cid" xmlns:w16="http://schemas.microsoft.com/office/word/2018/wordml" xmlns:w16se="http://schemas.microsoft.com/office/word/2015/wordml/symex" xmlns:wpg="http://schemas.microsoft.com/office/word/2010/wordprocessingGroup" xmlns:wpi="http://schemas.microsoft.com/office/word/2010/wordprocessingInk" xmlns:wne="http://schemas.microsoft.com/office/word/2006/wordml" xmlns:wps="http://schemas.microsoft.com/office/word/2010/wordprocessingShape" mc:Ignorable="w14 w15 w16se w16cid w16 w16cex wp14">
   <w:body>
     <w:p>
+      <w:proofErr w:type="spellStart"/>
       <w:r>
         <w:rPr>
           <w:b/>
           <w:bCs/>
           <w:u w:val="single"/>
         </w:rPr>
-        <w:t xml:space="preserve">Xteam: </w:t>
+        <w:t>Xteam</w:t>
+      </w:r>
+      <w:proofErr w:type="spellEnd"/>
+      <w:r>
+        <w:rPr>
+          <w:b/>
+          <w:bCs/>
+          <w:u w:val="single"/>
+        </w:rPr>
+        <w:t xml:space="preserve">: </w:t>
       </w:r>
       <w:r>
         <w:t>X3</w:t>
@@ -29,34 +39,52 @@
       </w:r>
     </w:p>
     <w:p>
+      <w:proofErr w:type="spellStart"/>
       <w:r>
         <w:rPr>
           <w:b/>
           <w:bCs/>
           <w:u w:val="single"/>
         </w:rPr>
-        <w:t xml:space="preserve">Xteam members: </w:t>
-      </w:r>
-      <w:r>
-        <w:t>Steven Qian, Chance Overberg, Ethiyal Raj Wilson</w:t>
-      </w:r>
-    </w:p>
-    <w:p>
-      <w:pPr>
+        <w:t>Xteam</w:t>
+      </w:r>
+      <w:proofErr w:type="spellEnd"/>
+      <w:r>
         <w:rPr>
           <w:b/>
           <w:bCs/>
           <w:u w:val="single"/>
         </w:rPr>
-      </w:pPr>
-    </w:p>
-    <w:p>
-      <w:r>
+        <w:t xml:space="preserve"> members: </w:t>
+      </w:r>
+      <w:r>
+        <w:t xml:space="preserve">Steven Qian, Chance Overberg, </w:t>
+      </w:r>
+      <w:proofErr w:type="spellStart"/>
+      <w:r>
+        <w:t>Ethiyal</w:t>
+      </w:r>
+      <w:proofErr w:type="spellEnd"/>
+      <w:r>
+        <w:t xml:space="preserve"> Raj Wilson</w:t>
+      </w:r>
+    </w:p>
+    <w:p>
+      <w:pPr>
         <w:rPr>
           <w:b/>
           <w:bCs/>
           <w:u w:val="single"/>
         </w:rPr>
+      </w:pPr>
+    </w:p>
+    <w:p>
+      <w:r>
+        <w:rPr>
+          <w:b/>
+          <w:bCs/>
+          <w:u w:val="single"/>
+        </w:rPr>
         <w:t>Title</w:t>
       </w:r>
       <w:r>
@@ -133,10 +161,27 @@
     </w:p>
     <w:p>
       <w:r>
-        <w:t xml:space="preserve">There are likely many stakeholders at a leadership/administrative level. Those with most riding on the business (example: C-level executives) will want </w:t>
-      </w:r>
-      <w:r>
-        <w:t>view the results of any given poll since they have the most use for the results</w:t>
+        <w:t xml:space="preserve">Marketing leaders will care most about the data we are polling. They will need this information in an easily accessible and aggregable way to identify trends and direct results. They may also need quick search methods to drill down into specific individual responses. </w:t>
+      </w:r>
+    </w:p>
+    <w:p>
+      <w:r>
+        <w:t>For the security of entering and accessing the data, t</w:t>
+      </w:r>
+      <w:r>
+        <w:t xml:space="preserve">here are likely many stakeholders at a leadership/administrative level. Those with most riding on the business (example: C-level executives) will </w:t>
+      </w:r>
+      <w:r>
+        <w:t xml:space="preserve">also </w:t>
+      </w:r>
+      <w:r>
+        <w:t xml:space="preserve">want </w:t>
+      </w:r>
+      <w:r>
+        <w:t xml:space="preserve">to </w:t>
+      </w:r>
+      <w:r>
+        <w:t>view the results of any given poll</w:t>
       </w:r>
       <w:r>
         <w:t>. Those working in the technical operations of the organization will also be important to consider (example: sysadmins, Security leadership) as they will be responsible for keeping the underlying infrastructure secure and running</w:t>
@@ -165,8 +210,6 @@
         <w:t xml:space="preserve">est practices will ensure the process remains secure, and that individual accounts do not get compromised. </w:t>
       </w:r>
     </w:p>
-    <w:p/>
-    <w:p/>
     <w:p/>
     <w:p>
       <w:pPr>
@@ -289,6 +332,9 @@
     </w:p>
     <w:p>
       <w:r>
+        <w:rPr>
+          <w:noProof/>
+        </w:rPr>
         <w:drawing>
           <wp:inline distT="0" distB="0" distL="0" distR="0" wp14:anchorId="08124067" wp14:editId="3F3D59D4">
             <wp:extent cx="2086266" cy="1124107"/>
@@ -334,7 +380,15 @@
     </w:p>
     <w:p>
       <w:r>
-        <w:t xml:space="preserve">A system administrator or leadership user, however, would be presented with a dashboard with the results of any given poll. The interface will look similar to the polling interface presented to typical users, but it would </w:t>
+        <w:t xml:space="preserve">A system administrator or leadership user, however, would be presented with a dashboard with the results of any given poll. The interface will look </w:t>
+      </w:r>
+      <w:proofErr w:type="gramStart"/>
+      <w:r>
+        <w:t>similar to</w:t>
+      </w:r>
+      <w:proofErr w:type="gramEnd"/>
+      <w:r>
+        <w:t xml:space="preserve"> the polling interface presented to typical users, but it would </w:t>
       </w:r>
       <w:r>
         <w:t>report the percentage of people who gave any given response:</w:t>
@@ -342,6 +396,9 @@
     </w:p>
     <w:p>
       <w:r>
+        <w:rPr>
+          <w:noProof/>
+        </w:rPr>
         <w:drawing>
           <wp:inline distT="0" distB="0" distL="0" distR="0" wp14:anchorId="67B689A3" wp14:editId="60CB2920">
             <wp:extent cx="2086266" cy="1133633"/>
@@ -1537,11 +1594,22 @@
         <w:t>described the Graphical Interface section</w:t>
       </w:r>
       <w:r>
-        <w:t xml:space="preserve"> where each poll will have a table of its responses side-by-side with the percentage of respondents who provided that answer:</w:t>
-      </w:r>
-    </w:p>
-    <w:p>
-      <w:r>
+        <w:t xml:space="preserve"> where each poll will have a table of its responses side-by-side with the percentage of respondents who </w:t>
+      </w:r>
+      <w:proofErr w:type="gramStart"/>
+      <w:r>
+        <w:t>provided that</w:t>
+      </w:r>
+      <w:proofErr w:type="gramEnd"/>
+      <w:r>
+        <w:t xml:space="preserve"> answer:</w:t>
+      </w:r>
+    </w:p>
+    <w:p>
+      <w:r>
+        <w:rPr>
+          <w:noProof/>
+        </w:rPr>
         <w:drawing>
           <wp:inline distT="0" distB="0" distL="0" distR="0" wp14:anchorId="39B4DB98" wp14:editId="6A5939F2">
             <wp:extent cx="2086266" cy="1133633"/>
@@ -1591,7 +1659,7 @@
 </file>
 
 <file path=word/endnotes.xml><?xml version="1.0" encoding="utf-8"?>
-<w:endnotes xmlns:wpc="http://schemas.microsoft.com/office/word/2010/wordprocessingCanvas" xmlns:cx="http://schemas.microsoft.com/office/drawing/2014/chartex" xmlns:cx1="http://schemas.microsoft.com/office/drawing/2015/9/8/chartex" xmlns:cx2="http://schemas.microsoft.com/office/drawing/2015/10/21/chartex" xmlns:cx3="http://schemas.microsoft.com/office/drawing/2016/5/9/chartex" xmlns:cx4="http://schemas.microsoft.com/office/drawing/2016/5/10/chartex" xmlns:cx5="http://schemas.microsoft.com/office/drawing/2016/5/11/chartex" xmlns:cx6="http://schemas.microsoft.com/office/drawing/2016/5/12/chartex" xmlns:cx7="http://schemas.microsoft.com/office/drawing/2016/5/13/chartex" xmlns:cx8="http://schemas.microsoft.com/office/drawing/2016/5/14/chartex" xmlns:mc="http://schemas.openxmlformats.org/markup-compatibility/2006" xmlns:aink="http://schemas.microsoft.com/office/drawing/2016/ink" xmlns:am3d="http://schemas.microsoft.com/office/drawing/2017/model3d" xmlns:o="urn:schemas-microsoft-com:office:office" xmlns:r="http://schemas.openxmlformats.org/officeDocument/2006/relationships" xmlns:m="http://schemas.openxmlformats.org/officeDocument/2006/math" xmlns:v="urn:schemas-microsoft-com:vml" xmlns:wp14="http://schemas.microsoft.com/office/word/2010/wordprocessingDrawing" xmlns:wp="http://schemas.openxmlformats.org/drawingml/2006/wordprocessingDrawing" xmlns:w10="urn:schemas-microsoft-com:office:word" xmlns:w="http://schemas.openxmlformats.org/wordprocessingml/2006/main" xmlns:w14="http://schemas.microsoft.com/office/word/2010/wordml" xmlns:w15="http://schemas.microsoft.com/office/word/2012/wordml" xmlns:w16cex="http://schemas.microsoft.com/office/word/2018/wordml/cex" xmlns:w16cid="http://schemas.microsoft.com/office/word/2016/wordml/cid" xmlns:w16="http://schemas.microsoft.com/office/word/2018/wordml" xmlns:w16sdtdh="http://schemas.microsoft.com/office/word/2020/wordml/sdtdatahash" xmlns:w16se="http://schemas.microsoft.com/office/word/2015/wordml/symex" xmlns:wpg="http://schemas.microsoft.com/office/word/2010/wordprocessingGroup" xmlns:wpi="http://schemas.microsoft.com/office/word/2010/wordprocessingInk" xmlns:wne="http://schemas.microsoft.com/office/word/2006/wordml" xmlns:wps="http://schemas.microsoft.com/office/word/2010/wordprocessingShape" mc:Ignorable="w14 w15 w16se w16cid w16 w16cex w16sdtdh wp14">
+<w:endnotes xmlns:wpc="http://schemas.microsoft.com/office/word/2010/wordprocessingCanvas" xmlns:cx="http://schemas.microsoft.com/office/drawing/2014/chartex" xmlns:cx1="http://schemas.microsoft.com/office/drawing/2015/9/8/chartex" xmlns:cx2="http://schemas.microsoft.com/office/drawing/2015/10/21/chartex" xmlns:cx3="http://schemas.microsoft.com/office/drawing/2016/5/9/chartex" xmlns:cx4="http://schemas.microsoft.com/office/drawing/2016/5/10/chartex" xmlns:cx5="http://schemas.microsoft.com/office/drawing/2016/5/11/chartex" xmlns:cx6="http://schemas.microsoft.com/office/drawing/2016/5/12/chartex" xmlns:cx7="http://schemas.microsoft.com/office/drawing/2016/5/13/chartex" xmlns:cx8="http://schemas.microsoft.com/office/drawing/2016/5/14/chartex" xmlns:mc="http://schemas.openxmlformats.org/markup-compatibility/2006" xmlns:aink="http://schemas.microsoft.com/office/drawing/2016/ink" xmlns:am3d="http://schemas.microsoft.com/office/drawing/2017/model3d" xmlns:o="urn:schemas-microsoft-com:office:office" xmlns:r="http://schemas.openxmlformats.org/officeDocument/2006/relationships" xmlns:m="http://schemas.openxmlformats.org/officeDocument/2006/math" xmlns:v="urn:schemas-microsoft-com:vml" xmlns:wp14="http://schemas.microsoft.com/office/word/2010/wordprocessingDrawing" xmlns:wp="http://schemas.openxmlformats.org/drawingml/2006/wordprocessingDrawing" xmlns:w10="urn:schemas-microsoft-com:office:word" xmlns:w="http://schemas.openxmlformats.org/wordprocessingml/2006/main" xmlns:w14="http://schemas.microsoft.com/office/word/2010/wordml" xmlns:w15="http://schemas.microsoft.com/office/word/2012/wordml" xmlns:w16cex="http://schemas.microsoft.com/office/word/2018/wordml/cex" xmlns:w16cid="http://schemas.microsoft.com/office/word/2016/wordml/cid" xmlns:w16="http://schemas.microsoft.com/office/word/2018/wordml" xmlns:w16se="http://schemas.microsoft.com/office/word/2015/wordml/symex" xmlns:wpg="http://schemas.microsoft.com/office/word/2010/wordprocessingGroup" xmlns:wpi="http://schemas.microsoft.com/office/word/2010/wordprocessingInk" xmlns:wne="http://schemas.microsoft.com/office/word/2006/wordml" xmlns:wps="http://schemas.microsoft.com/office/word/2010/wordprocessingShape" mc:Ignorable="w14 w15 w16se w16cid w16 w16cex wp14">
   <w:endnote w:type="separator" w:id="-1">
     <w:p>
       <w:pPr>
@@ -1616,7 +1684,7 @@
 </file>
 
 <file path=word/footer1.xml><?xml version="1.0" encoding="utf-8"?>
-<w:ftr xmlns:wpc="http://schemas.microsoft.com/office/word/2010/wordprocessingCanvas" xmlns:cx="http://schemas.microsoft.com/office/drawing/2014/chartex" xmlns:cx1="http://schemas.microsoft.com/office/drawing/2015/9/8/chartex" xmlns:cx2="http://schemas.microsoft.com/office/drawing/2015/10/21/chartex" xmlns:cx3="http://schemas.microsoft.com/office/drawing/2016/5/9/chartex" xmlns:cx4="http://schemas.microsoft.com/office/drawing/2016/5/10/chartex" xmlns:cx5="http://schemas.microsoft.com/office/drawing/2016/5/11/chartex" xmlns:cx6="http://schemas.microsoft.com/office/drawing/2016/5/12/chartex" xmlns:cx7="http://schemas.microsoft.com/office/drawing/2016/5/13/chartex" xmlns:cx8="http://schemas.microsoft.com/office/drawing/2016/5/14/chartex" xmlns:mc="http://schemas.openxmlformats.org/markup-compatibility/2006" xmlns:aink="http://schemas.microsoft.com/office/drawing/2016/ink" xmlns:am3d="http://schemas.microsoft.com/office/drawing/2017/model3d" xmlns:o="urn:schemas-microsoft-com:office:office" xmlns:r="http://schemas.openxmlformats.org/officeDocument/2006/relationships" xmlns:m="http://schemas.openxmlformats.org/officeDocument/2006/math" xmlns:v="urn:schemas-microsoft-com:vml" xmlns:wp14="http://schemas.microsoft.com/office/word/2010/wordprocessingDrawing" xmlns:wp="http://schemas.openxmlformats.org/drawingml/2006/wordprocessingDrawing" xmlns:w10="urn:schemas-microsoft-com:office:word" xmlns:w="http://schemas.openxmlformats.org/wordprocessingml/2006/main" xmlns:w14="http://schemas.microsoft.com/office/word/2010/wordml" xmlns:w15="http://schemas.microsoft.com/office/word/2012/wordml" xmlns:w16cex="http://schemas.microsoft.com/office/word/2018/wordml/cex" xmlns:w16cid="http://schemas.microsoft.com/office/word/2016/wordml/cid" xmlns:w16="http://schemas.microsoft.com/office/word/2018/wordml" xmlns:w16sdtdh="http://schemas.microsoft.com/office/word/2020/wordml/sdtdatahash" xmlns:w16se="http://schemas.microsoft.com/office/word/2015/wordml/symex" xmlns:wpg="http://schemas.microsoft.com/office/word/2010/wordprocessingGroup" xmlns:wpi="http://schemas.microsoft.com/office/word/2010/wordprocessingInk" xmlns:wne="http://schemas.microsoft.com/office/word/2006/wordml" xmlns:wps="http://schemas.microsoft.com/office/word/2010/wordprocessingShape" mc:Ignorable="w14 w15 w16se w16cid w16 w16cex w16sdtdh wp14">
+<w:ftr xmlns:wpc="http://schemas.microsoft.com/office/word/2010/wordprocessingCanvas" xmlns:cx="http://schemas.microsoft.com/office/drawing/2014/chartex" xmlns:cx1="http://schemas.microsoft.com/office/drawing/2015/9/8/chartex" xmlns:cx2="http://schemas.microsoft.com/office/drawing/2015/10/21/chartex" xmlns:cx3="http://schemas.microsoft.com/office/drawing/2016/5/9/chartex" xmlns:cx4="http://schemas.microsoft.com/office/drawing/2016/5/10/chartex" xmlns:cx5="http://schemas.microsoft.com/office/drawing/2016/5/11/chartex" xmlns:cx6="http://schemas.microsoft.com/office/drawing/2016/5/12/chartex" xmlns:cx7="http://schemas.microsoft.com/office/drawing/2016/5/13/chartex" xmlns:cx8="http://schemas.microsoft.com/office/drawing/2016/5/14/chartex" xmlns:mc="http://schemas.openxmlformats.org/markup-compatibility/2006" xmlns:aink="http://schemas.microsoft.com/office/drawing/2016/ink" xmlns:am3d="http://schemas.microsoft.com/office/drawing/2017/model3d" xmlns:o="urn:schemas-microsoft-com:office:office" xmlns:r="http://schemas.openxmlformats.org/officeDocument/2006/relationships" xmlns:m="http://schemas.openxmlformats.org/officeDocument/2006/math" xmlns:v="urn:schemas-microsoft-com:vml" xmlns:wp14="http://schemas.microsoft.com/office/word/2010/wordprocessingDrawing" xmlns:wp="http://schemas.openxmlformats.org/drawingml/2006/wordprocessingDrawing" xmlns:w10="urn:schemas-microsoft-com:office:word" xmlns:w="http://schemas.openxmlformats.org/wordprocessingml/2006/main" xmlns:w14="http://schemas.microsoft.com/office/word/2010/wordml" xmlns:w15="http://schemas.microsoft.com/office/word/2012/wordml" xmlns:w16cex="http://schemas.microsoft.com/office/word/2018/wordml/cex" xmlns:w16cid="http://schemas.microsoft.com/office/word/2016/wordml/cid" xmlns:w16="http://schemas.microsoft.com/office/word/2018/wordml" xmlns:w16se="http://schemas.microsoft.com/office/word/2015/wordml/symex" xmlns:wpg="http://schemas.microsoft.com/office/word/2010/wordprocessingGroup" xmlns:wpi="http://schemas.microsoft.com/office/word/2010/wordprocessingInk" xmlns:wne="http://schemas.microsoft.com/office/word/2006/wordml" xmlns:wps="http://schemas.microsoft.com/office/word/2010/wordprocessingShape" mc:Ignorable="w14 w15 w16se w16cid w16 w16cex wp14">
   <w:tbl>
     <w:tblPr>
       <w:tblStyle w:val="TableGrid"/>
@@ -1662,7 +1730,7 @@
 </file>
 
 <file path=word/footnotes.xml><?xml version="1.0" encoding="utf-8"?>
-<w:footnotes xmlns:wpc="http://schemas.microsoft.com/office/word/2010/wordprocessingCanvas" xmlns:cx="http://schemas.microsoft.com/office/drawing/2014/chartex" xmlns:cx1="http://schemas.microsoft.com/office/drawing/2015/9/8/chartex" xmlns:cx2="http://schemas.microsoft.com/office/drawing/2015/10/21/chartex" xmlns:cx3="http://schemas.microsoft.com/office/drawing/2016/5/9/chartex" xmlns:cx4="http://schemas.microsoft.com/office/drawing/2016/5/10/chartex" xmlns:cx5="http://schemas.microsoft.com/office/drawing/2016/5/11/chartex" xmlns:cx6="http://schemas.microsoft.com/office/drawing/2016/5/12/chartex" xmlns:cx7="http://schemas.microsoft.com/office/drawing/2016/5/13/chartex" xmlns:cx8="http://schemas.microsoft.com/office/drawing/2016/5/14/chartex" xmlns:mc="http://schemas.openxmlformats.org/markup-compatibility/2006" xmlns:aink="http://schemas.microsoft.com/office/drawing/2016/ink" xmlns:am3d="http://schemas.microsoft.com/office/drawing/2017/model3d" xmlns:o="urn:schemas-microsoft-com:office:office" xmlns:r="http://schemas.openxmlformats.org/officeDocument/2006/relationships" xmlns:m="http://schemas.openxmlformats.org/officeDocument/2006/math" xmlns:v="urn:schemas-microsoft-com:vml" xmlns:wp14="http://schemas.microsoft.com/office/word/2010/wordprocessingDrawing" xmlns:wp="http://schemas.openxmlformats.org/drawingml/2006/wordprocessingDrawing" xmlns:w10="urn:schemas-microsoft-com:office:word" xmlns:w="http://schemas.openxmlformats.org/wordprocessingml/2006/main" xmlns:w14="http://schemas.microsoft.com/office/word/2010/wordml" xmlns:w15="http://schemas.microsoft.com/office/word/2012/wordml" xmlns:w16cex="http://schemas.microsoft.com/office/word/2018/wordml/cex" xmlns:w16cid="http://schemas.microsoft.com/office/word/2016/wordml/cid" xmlns:w16="http://schemas.microsoft.com/office/word/2018/wordml" xmlns:w16sdtdh="http://schemas.microsoft.com/office/word/2020/wordml/sdtdatahash" xmlns:w16se="http://schemas.microsoft.com/office/word/2015/wordml/symex" xmlns:wpg="http://schemas.microsoft.com/office/word/2010/wordprocessingGroup" xmlns:wpi="http://schemas.microsoft.com/office/word/2010/wordprocessingInk" xmlns:wne="http://schemas.microsoft.com/office/word/2006/wordml" xmlns:wps="http://schemas.microsoft.com/office/word/2010/wordprocessingShape" mc:Ignorable="w14 w15 w16se w16cid w16 w16cex w16sdtdh wp14">
+<w:footnotes xmlns:wpc="http://schemas.microsoft.com/office/word/2010/wordprocessingCanvas" xmlns:cx="http://schemas.microsoft.com/office/drawing/2014/chartex" xmlns:cx1="http://schemas.microsoft.com/office/drawing/2015/9/8/chartex" xmlns:cx2="http://schemas.microsoft.com/office/drawing/2015/10/21/chartex" xmlns:cx3="http://schemas.microsoft.com/office/drawing/2016/5/9/chartex" xmlns:cx4="http://schemas.microsoft.com/office/drawing/2016/5/10/chartex" xmlns:cx5="http://schemas.microsoft.com/office/drawing/2016/5/11/chartex" xmlns:cx6="http://schemas.microsoft.com/office/drawing/2016/5/12/chartex" xmlns:cx7="http://schemas.microsoft.com/office/drawing/2016/5/13/chartex" xmlns:cx8="http://schemas.microsoft.com/office/drawing/2016/5/14/chartex" xmlns:mc="http://schemas.openxmlformats.org/markup-compatibility/2006" xmlns:aink="http://schemas.microsoft.com/office/drawing/2016/ink" xmlns:am3d="http://schemas.microsoft.com/office/drawing/2017/model3d" xmlns:o="urn:schemas-microsoft-com:office:office" xmlns:r="http://schemas.openxmlformats.org/officeDocument/2006/relationships" xmlns:m="http://schemas.openxmlformats.org/officeDocument/2006/math" xmlns:v="urn:schemas-microsoft-com:vml" xmlns:wp14="http://schemas.microsoft.com/office/word/2010/wordprocessingDrawing" xmlns:wp="http://schemas.openxmlformats.org/drawingml/2006/wordprocessingDrawing" xmlns:w10="urn:schemas-microsoft-com:office:word" xmlns:w="http://schemas.openxmlformats.org/wordprocessingml/2006/main" xmlns:w14="http://schemas.microsoft.com/office/word/2010/wordml" xmlns:w15="http://schemas.microsoft.com/office/word/2012/wordml" xmlns:w16cex="http://schemas.microsoft.com/office/word/2018/wordml/cex" xmlns:w16cid="http://schemas.microsoft.com/office/word/2016/wordml/cid" xmlns:w16="http://schemas.microsoft.com/office/word/2018/wordml" xmlns:w16se="http://schemas.microsoft.com/office/word/2015/wordml/symex" xmlns:wpg="http://schemas.microsoft.com/office/word/2010/wordprocessingGroup" xmlns:wpi="http://schemas.microsoft.com/office/word/2010/wordprocessingInk" xmlns:wne="http://schemas.microsoft.com/office/word/2006/wordml" xmlns:wps="http://schemas.microsoft.com/office/word/2010/wordprocessingShape" mc:Ignorable="w14 w15 w16se w16cid w16 w16cex wp14">
   <w:footnote w:type="separator" w:id="-1">
     <w:p>
       <w:pPr>
@@ -1687,7 +1755,7 @@
 </file>
 
 <file path=word/numbering.xml><?xml version="1.0" encoding="utf-8"?>
-<w:numbering xmlns:wpc="http://schemas.microsoft.com/office/word/2010/wordprocessingCanvas" xmlns:cx="http://schemas.microsoft.com/office/drawing/2014/chartex" xmlns:cx1="http://schemas.microsoft.com/office/drawing/2015/9/8/chartex" xmlns:cx2="http://schemas.microsoft.com/office/drawing/2015/10/21/chartex" xmlns:cx3="http://schemas.microsoft.com/office/drawing/2016/5/9/chartex" xmlns:cx4="http://schemas.microsoft.com/office/drawing/2016/5/10/chartex" xmlns:cx5="http://schemas.microsoft.com/office/drawing/2016/5/11/chartex" xmlns:cx6="http://schemas.microsoft.com/office/drawing/2016/5/12/chartex" xmlns:cx7="http://schemas.microsoft.com/office/drawing/2016/5/13/chartex" xmlns:cx8="http://schemas.microsoft.com/office/drawing/2016/5/14/chartex" xmlns:mc="http://schemas.openxmlformats.org/markup-compatibility/2006" xmlns:aink="http://schemas.microsoft.com/office/drawing/2016/ink" xmlns:am3d="http://schemas.microsoft.com/office/drawing/2017/model3d" xmlns:o="urn:schemas-microsoft-com:office:office" xmlns:r="http://schemas.openxmlformats.org/officeDocument/2006/relationships" xmlns:m="http://schemas.openxmlformats.org/officeDocument/2006/math" xmlns:v="urn:schemas-microsoft-com:vml" xmlns:wp14="http://schemas.microsoft.com/office/word/2010/wordprocessingDrawing" xmlns:wp="http://schemas.openxmlformats.org/drawingml/2006/wordprocessingDrawing" xmlns:w10="urn:schemas-microsoft-com:office:word" xmlns:w="http://schemas.openxmlformats.org/wordprocessingml/2006/main" xmlns:w14="http://schemas.microsoft.com/office/word/2010/wordml" xmlns:w15="http://schemas.microsoft.com/office/word/2012/wordml" xmlns:w16cex="http://schemas.microsoft.com/office/word/2018/wordml/cex" xmlns:w16cid="http://schemas.microsoft.com/office/word/2016/wordml/cid" xmlns:w16="http://schemas.microsoft.com/office/word/2018/wordml" xmlns:w16sdtdh="http://schemas.microsoft.com/office/word/2020/wordml/sdtdatahash" xmlns:w16se="http://schemas.microsoft.com/office/word/2015/wordml/symex" xmlns:wpg="http://schemas.microsoft.com/office/word/2010/wordprocessingGroup" xmlns:wpi="http://schemas.microsoft.com/office/word/2010/wordprocessingInk" xmlns:wne="http://schemas.microsoft.com/office/word/2006/wordml" xmlns:wps="http://schemas.microsoft.com/office/word/2010/wordprocessingShape" mc:Ignorable="w14 w15 w16se w16cid w16 w16cex w16sdtdh wp14">
+<w:numbering xmlns:wpc="http://schemas.microsoft.com/office/word/2010/wordprocessingCanvas" xmlns:cx="http://schemas.microsoft.com/office/drawing/2014/chartex" xmlns:cx1="http://schemas.microsoft.com/office/drawing/2015/9/8/chartex" xmlns:cx2="http://schemas.microsoft.com/office/drawing/2015/10/21/chartex" xmlns:cx3="http://schemas.microsoft.com/office/drawing/2016/5/9/chartex" xmlns:cx4="http://schemas.microsoft.com/office/drawing/2016/5/10/chartex" xmlns:cx5="http://schemas.microsoft.com/office/drawing/2016/5/11/chartex" xmlns:cx6="http://schemas.microsoft.com/office/drawing/2016/5/12/chartex" xmlns:cx7="http://schemas.microsoft.com/office/drawing/2016/5/13/chartex" xmlns:cx8="http://schemas.microsoft.com/office/drawing/2016/5/14/chartex" xmlns:mc="http://schemas.openxmlformats.org/markup-compatibility/2006" xmlns:aink="http://schemas.microsoft.com/office/drawing/2016/ink" xmlns:am3d="http://schemas.microsoft.com/office/drawing/2017/model3d" xmlns:o="urn:schemas-microsoft-com:office:office" xmlns:r="http://schemas.openxmlformats.org/officeDocument/2006/relationships" xmlns:m="http://schemas.openxmlformats.org/officeDocument/2006/math" xmlns:v="urn:schemas-microsoft-com:vml" xmlns:wp14="http://schemas.microsoft.com/office/word/2010/wordprocessingDrawing" xmlns:wp="http://schemas.openxmlformats.org/drawingml/2006/wordprocessingDrawing" xmlns:w10="urn:schemas-microsoft-com:office:word" xmlns:w="http://schemas.openxmlformats.org/wordprocessingml/2006/main" xmlns:w14="http://schemas.microsoft.com/office/word/2010/wordml" xmlns:w15="http://schemas.microsoft.com/office/word/2012/wordml" xmlns:w16cex="http://schemas.microsoft.com/office/word/2018/wordml/cex" xmlns:w16cid="http://schemas.microsoft.com/office/word/2016/wordml/cid" xmlns:w16="http://schemas.microsoft.com/office/word/2018/wordml" xmlns:w16se="http://schemas.microsoft.com/office/word/2015/wordml/symex" xmlns:wpg="http://schemas.microsoft.com/office/word/2010/wordprocessingGroup" xmlns:wpi="http://schemas.microsoft.com/office/word/2010/wordprocessingInk" xmlns:wne="http://schemas.microsoft.com/office/word/2006/wordml" xmlns:wps="http://schemas.microsoft.com/office/word/2010/wordprocessingShape" mc:Ignorable="w14 w15 w16se w16cid w16 w16cex wp14">
   <w:abstractNum w:abstractNumId="0" w15:restartNumberingAfterBreak="0">
     <w:nsid w:val="1EAC5688"/>
     <w:multiLevelType w:val="hybridMultilevel"/>
@@ -2040,7 +2108,7 @@
 </file>
 
 <file path=word/styles.xml><?xml version="1.0" encoding="utf-8"?>
-<w:styles xmlns:mc="http://schemas.openxmlformats.org/markup-compatibility/2006" xmlns:r="http://schemas.openxmlformats.org/officeDocument/2006/relationships" xmlns:w="http://schemas.openxmlformats.org/wordprocessingml/2006/main" xmlns:w14="http://schemas.microsoft.com/office/word/2010/wordml" xmlns:w15="http://schemas.microsoft.com/office/word/2012/wordml" xmlns:w16cex="http://schemas.microsoft.com/office/word/2018/wordml/cex" xmlns:w16cid="http://schemas.microsoft.com/office/word/2016/wordml/cid" xmlns:w16="http://schemas.microsoft.com/office/word/2018/wordml" xmlns:w16sdtdh="http://schemas.microsoft.com/office/word/2020/wordml/sdtdatahash" xmlns:w16se="http://schemas.microsoft.com/office/word/2015/wordml/symex" mc:Ignorable="w14 w15 w16se w16cid w16 w16cex w16sdtdh">
+<w:styles xmlns:mc="http://schemas.openxmlformats.org/markup-compatibility/2006" xmlns:r="http://schemas.openxmlformats.org/officeDocument/2006/relationships" xmlns:w="http://schemas.openxmlformats.org/wordprocessingml/2006/main" xmlns:w14="http://schemas.microsoft.com/office/word/2010/wordml" xmlns:w15="http://schemas.microsoft.com/office/word/2012/wordml" xmlns:w16cex="http://schemas.microsoft.com/office/word/2018/wordml/cex" xmlns:w16cid="http://schemas.microsoft.com/office/word/2016/wordml/cid" xmlns:w16="http://schemas.microsoft.com/office/word/2018/wordml" xmlns:w16se="http://schemas.microsoft.com/office/word/2015/wordml/symex" mc:Ignorable="w14 w15 w16se w16cid w16 w16cex">
   <w:docDefaults>
     <w:rPrDefault>
       <w:rPr>

</xml_diff>